<commit_message>
ejercicio 2 y 3
</commit_message>
<xml_diff>
--- a/CALCULOS TP VECTORES.docx
+++ b/CALCULOS TP VECTORES.docx
@@ -8,6 +8,8 @@
           <w:lang w:val="en-US"/>
         </w:rPr>
       </w:pPr>
+      <w:bookmarkStart w:id="0" w:name="_Hlk166540665"/>
+      <w:bookmarkEnd w:id="0"/>
       <w:r>
         <w:rPr>
           <w:lang w:val="en-US"/>
@@ -80,7 +82,15 @@
         <w:ind w:left="706"/>
       </w:pPr>
       <w:r>
-        <w:t>= (2,2,1) . (1,-2,0)</w:t>
+        <w:t>= (2,2,1</w:t>
+      </w:r>
+      <w:proofErr w:type="gramStart"/>
+      <w:r>
+        <w:t>) .</w:t>
+      </w:r>
+      <w:proofErr w:type="gramEnd"/>
+      <w:r>
+        <w:t xml:space="preserve"> (1,-2,0)</w:t>
       </w:r>
     </w:p>
     <w:p>
@@ -89,7 +99,31 @@
         <w:ind w:left="706"/>
       </w:pPr>
       <w:r>
-        <w:t>=2 . 1 + 2 . (-2) + 1 . 0</w:t>
+        <w:t>=</w:t>
+      </w:r>
+      <w:proofErr w:type="gramStart"/>
+      <w:r>
+        <w:t>2 .</w:t>
+      </w:r>
+      <w:proofErr w:type="gramEnd"/>
+      <w:r>
+        <w:t xml:space="preserve"> 1 + </w:t>
+      </w:r>
+      <w:proofErr w:type="gramStart"/>
+      <w:r>
+        <w:t>2 .</w:t>
+      </w:r>
+      <w:proofErr w:type="gramEnd"/>
+      <w:r>
+        <w:t xml:space="preserve"> (-2) + </w:t>
+      </w:r>
+      <w:proofErr w:type="gramStart"/>
+      <w:r>
+        <w:t>1 .</w:t>
+      </w:r>
+      <w:proofErr w:type="gramEnd"/>
+      <w:r>
+        <w:t xml:space="preserve"> 0</w:t>
       </w:r>
     </w:p>
     <w:p>
@@ -156,7 +190,15 @@
         <w:t xml:space="preserve">= </w:t>
       </w:r>
       <w:r>
-        <w:t>(2,2,1) . (1,-2,0)</w:t>
+        <w:t>(2,2,1</w:t>
+      </w:r>
+      <w:proofErr w:type="gramStart"/>
+      <w:r>
+        <w:t>) .</w:t>
+      </w:r>
+      <w:proofErr w:type="gramEnd"/>
+      <w:r>
+        <w:t xml:space="preserve"> (1,-2,0)</w:t>
       </w:r>
     </w:p>
     <w:p>
@@ -164,8 +206,53 @@
         <w:spacing w:after="162"/>
         <w:ind w:left="706"/>
       </w:pPr>
-      <w:r>
-        <w:t>=(2 . 0 –(-2) . 1)i + (1 . 1 – 2 . 0)j + (2 . (-2) – 2 . 1)k</w:t>
+      <w:proofErr w:type="gramStart"/>
+      <w:r>
+        <w:t>=(</w:t>
+      </w:r>
+      <w:proofErr w:type="gramEnd"/>
+      <w:r>
+        <w:t>2 . 0 –(-2</w:t>
+      </w:r>
+      <w:proofErr w:type="gramStart"/>
+      <w:r>
+        <w:t>) .</w:t>
+      </w:r>
+      <w:proofErr w:type="gramEnd"/>
+      <w:r>
+        <w:t xml:space="preserve"> 1)i + (</w:t>
+      </w:r>
+      <w:proofErr w:type="gramStart"/>
+      <w:r>
+        <w:t>1 .</w:t>
+      </w:r>
+      <w:proofErr w:type="gramEnd"/>
+      <w:r>
+        <w:t xml:space="preserve"> 1 – </w:t>
+      </w:r>
+      <w:proofErr w:type="gramStart"/>
+      <w:r>
+        <w:t>2 .</w:t>
+      </w:r>
+      <w:proofErr w:type="gramEnd"/>
+      <w:r>
+        <w:t xml:space="preserve"> 0)j + (</w:t>
+      </w:r>
+      <w:proofErr w:type="gramStart"/>
+      <w:r>
+        <w:t>2 .</w:t>
+      </w:r>
+      <w:proofErr w:type="gramEnd"/>
+      <w:r>
+        <w:t xml:space="preserve"> (-2) – </w:t>
+      </w:r>
+      <w:proofErr w:type="gramStart"/>
+      <w:r>
+        <w:t>2 .</w:t>
+      </w:r>
+      <w:proofErr w:type="gramEnd"/>
+      <w:r>
+        <w:t xml:space="preserve"> 1)k</w:t>
       </w:r>
     </w:p>
     <w:p>
@@ -191,8 +278,13 @@
       <w:r>
         <w:t xml:space="preserve"> </w:t>
       </w:r>
-      <w:r>
-        <w:t>=(2, 1, -6)</w:t>
+      <w:proofErr w:type="gramStart"/>
+      <w:r>
+        <w:t>=(</w:t>
+      </w:r>
+      <w:proofErr w:type="gramEnd"/>
+      <w:r>
+        <w:t>2, 1, -6)</w:t>
       </w:r>
     </w:p>
     <w:p>
@@ -278,8 +370,452 @@
         <w:t>̅𝐶𝐴̅̅̅</w:t>
       </w:r>
       <w:r>
-        <w:t xml:space="preserve">. Luego calcule el área del triángulo que conforman estos vectores. </w:t>
-      </w:r>
+        <w:t>. Luego calcule el área del triángulo que conforman estos vectores.</w:t>
+      </w:r>
+      <w:r>
+        <w:rPr>
+          <w:noProof/>
+        </w:rPr>
+        <w:t xml:space="preserve"> </w:t>
+      </w:r>
+    </w:p>
+    <w:p>
+      <w:pPr>
+        <w:spacing w:after="110"/>
+        <w:ind w:left="-5"/>
+        <w:rPr>
+          <w:rFonts w:ascii="Calibri" w:eastAsia="Calibri" w:hAnsi="Calibri" w:cs="Calibri"/>
+          <w:b/>
+        </w:rPr>
+      </w:pPr>
+      <w:r>
+        <w:rPr>
+          <w:noProof/>
+        </w:rPr>
+        <w:drawing>
+          <wp:inline distT="0" distB="0" distL="0" distR="0" wp14:anchorId="4E769DC5" wp14:editId="378F63E9">
+            <wp:extent cx="4490114" cy="2420354"/>
+            <wp:effectExtent l="0" t="0" r="5715" b="0"/>
+            <wp:docPr id="105582525" name="Imagen 1"/>
+            <wp:cNvGraphicFramePr>
+              <a:graphicFrameLocks xmlns:a="http://schemas.openxmlformats.org/drawingml/2006/main" noChangeAspect="1"/>
+            </wp:cNvGraphicFramePr>
+            <a:graphic xmlns:a="http://schemas.openxmlformats.org/drawingml/2006/main">
+              <a:graphicData uri="http://schemas.openxmlformats.org/drawingml/2006/picture">
+                <pic:pic xmlns:pic="http://schemas.openxmlformats.org/drawingml/2006/picture">
+                  <pic:nvPicPr>
+                    <pic:cNvPr id="920928052" name=""/>
+                    <pic:cNvPicPr/>
+                  </pic:nvPicPr>
+                  <pic:blipFill rotWithShape="1">
+                    <a:blip r:embed="rId5"/>
+                    <a:srcRect l="2420" t="18989" r="4965" b="6685"/>
+                    <a:stretch/>
+                  </pic:blipFill>
+                  <pic:spPr bwMode="auto">
+                    <a:xfrm>
+                      <a:off x="0" y="0"/>
+                      <a:ext cx="4497295" cy="2424225"/>
+                    </a:xfrm>
+                    <a:prstGeom prst="rect">
+                      <a:avLst/>
+                    </a:prstGeom>
+                    <a:ln>
+                      <a:noFill/>
+                    </a:ln>
+                    <a:extLst>
+                      <a:ext uri="{53640926-AAD7-44D8-BBD7-CCE9431645EC}">
+                        <a14:shadowObscured xmlns:a14="http://schemas.microsoft.com/office/drawing/2010/main"/>
+                      </a:ext>
+                    </a:extLst>
+                  </pic:spPr>
+                </pic:pic>
+              </a:graphicData>
+            </a:graphic>
+          </wp:inline>
+        </w:drawing>
+      </w:r>
+    </w:p>
+    <w:p>
+      <w:pPr>
+        <w:spacing w:after="110"/>
+        <w:ind w:left="-5"/>
+        <w:rPr>
+          <w:rFonts w:ascii="Calibri" w:eastAsia="Calibri" w:hAnsi="Calibri" w:cs="Calibri"/>
+          <w:bCs/>
+        </w:rPr>
+      </w:pPr>
+      <w:r>
+        <w:rPr>
+          <w:rFonts w:ascii="Calibri" w:eastAsia="Calibri" w:hAnsi="Calibri" w:cs="Calibri"/>
+          <w:b/>
+        </w:rPr>
+        <w:t>AB= B – A</w:t>
+      </w:r>
+      <w:r>
+        <w:rPr>
+          <w:rFonts w:ascii="Calibri" w:eastAsia="Calibri" w:hAnsi="Calibri" w:cs="Calibri"/>
+          <w:bCs/>
+        </w:rPr>
+        <w:t>= (-2,2,4) - (1,2,3) = (-2-1, 2-2, 4-3) = (-3, 0, 1)</w:t>
+      </w:r>
+    </w:p>
+    <w:p>
+      <w:pPr>
+        <w:spacing w:after="110"/>
+        <w:ind w:left="-5"/>
+        <w:rPr>
+          <w:rFonts w:ascii="Calibri" w:eastAsia="Calibri" w:hAnsi="Calibri" w:cs="Calibri"/>
+          <w:bCs/>
+        </w:rPr>
+      </w:pPr>
+      <w:r>
+        <w:rPr>
+          <w:rFonts w:ascii="Calibri" w:eastAsia="Calibri" w:hAnsi="Calibri" w:cs="Calibri"/>
+          <w:b/>
+        </w:rPr>
+        <w:t>BC=</w:t>
+      </w:r>
+      <w:r>
+        <w:rPr>
+          <w:rFonts w:ascii="Calibri" w:eastAsia="Calibri" w:hAnsi="Calibri" w:cs="Calibri"/>
+          <w:b/>
+        </w:rPr>
+        <w:t xml:space="preserve"> </w:t>
+      </w:r>
+      <w:r>
+        <w:rPr>
+          <w:rFonts w:ascii="Calibri" w:eastAsia="Calibri" w:hAnsi="Calibri" w:cs="Calibri"/>
+          <w:b/>
+        </w:rPr>
+        <w:t>C</w:t>
+      </w:r>
+      <w:r>
+        <w:rPr>
+          <w:rFonts w:ascii="Calibri" w:eastAsia="Calibri" w:hAnsi="Calibri" w:cs="Calibri"/>
+          <w:b/>
+        </w:rPr>
+        <w:t xml:space="preserve"> </w:t>
+      </w:r>
+      <w:r>
+        <w:rPr>
+          <w:rFonts w:ascii="Calibri" w:eastAsia="Calibri" w:hAnsi="Calibri" w:cs="Calibri"/>
+          <w:b/>
+        </w:rPr>
+        <w:t xml:space="preserve">– </w:t>
+      </w:r>
+      <w:r>
+        <w:rPr>
+          <w:rFonts w:ascii="Calibri" w:eastAsia="Calibri" w:hAnsi="Calibri" w:cs="Calibri"/>
+          <w:b/>
+        </w:rPr>
+        <w:t>B</w:t>
+      </w:r>
+      <w:r>
+        <w:rPr>
+          <w:rFonts w:ascii="Calibri" w:eastAsia="Calibri" w:hAnsi="Calibri" w:cs="Calibri"/>
+          <w:b/>
+        </w:rPr>
+        <w:t xml:space="preserve"> </w:t>
+      </w:r>
+      <w:r>
+        <w:rPr>
+          <w:rFonts w:ascii="Calibri" w:eastAsia="Calibri" w:hAnsi="Calibri" w:cs="Calibri"/>
+          <w:bCs/>
+        </w:rPr>
+        <w:t>=</w:t>
+      </w:r>
+      <w:r>
+        <w:rPr>
+          <w:rFonts w:ascii="Calibri" w:eastAsia="Calibri" w:hAnsi="Calibri" w:cs="Calibri"/>
+          <w:bCs/>
+        </w:rPr>
+        <w:t xml:space="preserve"> </w:t>
+      </w:r>
+      <w:r>
+        <w:rPr>
+          <w:rFonts w:ascii="Calibri" w:eastAsia="Calibri" w:hAnsi="Calibri" w:cs="Calibri"/>
+          <w:bCs/>
+        </w:rPr>
+        <w:t>(</w:t>
+      </w:r>
+      <w:r>
+        <w:rPr>
+          <w:rFonts w:ascii="Cambria Math" w:eastAsia="Cambria Math" w:hAnsi="Cambria Math" w:cs="Cambria Math"/>
+        </w:rPr>
+        <w:t>7, −8,0</w:t>
+      </w:r>
+      <w:r>
+        <w:rPr>
+          <w:rFonts w:ascii="Calibri" w:eastAsia="Calibri" w:hAnsi="Calibri" w:cs="Calibri"/>
+          <w:bCs/>
+        </w:rPr>
+        <w:t>) -</w:t>
+      </w:r>
+      <w:r>
+        <w:rPr>
+          <w:rFonts w:ascii="Calibri" w:eastAsia="Calibri" w:hAnsi="Calibri" w:cs="Calibri"/>
+          <w:bCs/>
+        </w:rPr>
+        <w:t xml:space="preserve"> </w:t>
+      </w:r>
+      <w:r>
+        <w:rPr>
+          <w:rFonts w:ascii="Calibri" w:eastAsia="Calibri" w:hAnsi="Calibri" w:cs="Calibri"/>
+          <w:bCs/>
+        </w:rPr>
+        <w:t>(-2,2,4)</w:t>
+      </w:r>
+      <w:r>
+        <w:rPr>
+          <w:rFonts w:ascii="Calibri" w:eastAsia="Calibri" w:hAnsi="Calibri" w:cs="Calibri"/>
+          <w:bCs/>
+        </w:rPr>
+        <w:t xml:space="preserve"> = </w:t>
+      </w:r>
+      <w:r>
+        <w:rPr>
+          <w:rFonts w:ascii="Calibri" w:eastAsia="Calibri" w:hAnsi="Calibri" w:cs="Calibri"/>
+          <w:bCs/>
+        </w:rPr>
+        <w:t>(7−(−2),</w:t>
+      </w:r>
+      <w:r>
+        <w:rPr>
+          <w:rFonts w:ascii="Calibri" w:eastAsia="Calibri" w:hAnsi="Calibri" w:cs="Calibri"/>
+          <w:bCs/>
+        </w:rPr>
+        <w:t xml:space="preserve"> </w:t>
+      </w:r>
+      <w:r>
+        <w:rPr>
+          <w:rFonts w:ascii="Calibri" w:eastAsia="Calibri" w:hAnsi="Calibri" w:cs="Calibri"/>
+          <w:bCs/>
+        </w:rPr>
+        <w:t>−8−2,</w:t>
+      </w:r>
+      <w:r>
+        <w:rPr>
+          <w:rFonts w:ascii="Calibri" w:eastAsia="Calibri" w:hAnsi="Calibri" w:cs="Calibri"/>
+          <w:bCs/>
+        </w:rPr>
+        <w:t xml:space="preserve"> </w:t>
+      </w:r>
+      <w:r>
+        <w:rPr>
+          <w:rFonts w:ascii="Calibri" w:eastAsia="Calibri" w:hAnsi="Calibri" w:cs="Calibri"/>
+          <w:bCs/>
+        </w:rPr>
+        <w:t>0−4)</w:t>
+      </w:r>
+      <w:r>
+        <w:rPr>
+          <w:rFonts w:ascii="Calibri" w:eastAsia="Calibri" w:hAnsi="Calibri" w:cs="Calibri"/>
+          <w:bCs/>
+        </w:rPr>
+        <w:t xml:space="preserve"> </w:t>
+      </w:r>
+      <w:r>
+        <w:rPr>
+          <w:rFonts w:ascii="Calibri" w:eastAsia="Calibri" w:hAnsi="Calibri" w:cs="Calibri"/>
+          <w:bCs/>
+        </w:rPr>
+        <w:t>=</w:t>
+      </w:r>
+      <w:r>
+        <w:rPr>
+          <w:rFonts w:ascii="Calibri" w:eastAsia="Calibri" w:hAnsi="Calibri" w:cs="Calibri"/>
+          <w:bCs/>
+        </w:rPr>
+        <w:t xml:space="preserve"> </w:t>
+      </w:r>
+      <w:r>
+        <w:rPr>
+          <w:rFonts w:ascii="Calibri" w:eastAsia="Calibri" w:hAnsi="Calibri" w:cs="Calibri"/>
+          <w:bCs/>
+        </w:rPr>
+        <w:t>(9,−10,−4)</w:t>
+      </w:r>
+    </w:p>
+    <w:p>
+      <w:pPr>
+        <w:spacing w:after="110"/>
+        <w:ind w:left="-5"/>
+        <w:rPr>
+          <w:rFonts w:ascii="Calibri" w:eastAsia="Calibri" w:hAnsi="Calibri" w:cs="Calibri"/>
+          <w:bCs/>
+        </w:rPr>
+      </w:pPr>
+      <w:r>
+        <w:rPr>
+          <w:rFonts w:ascii="Calibri" w:eastAsia="Calibri" w:hAnsi="Calibri" w:cs="Calibri"/>
+          <w:b/>
+        </w:rPr>
+        <w:t>CA=</w:t>
+      </w:r>
+      <w:r>
+        <w:rPr>
+          <w:rFonts w:ascii="Calibri" w:eastAsia="Calibri" w:hAnsi="Calibri" w:cs="Calibri"/>
+          <w:b/>
+        </w:rPr>
+        <w:t xml:space="preserve"> </w:t>
+      </w:r>
+      <w:r>
+        <w:rPr>
+          <w:rFonts w:ascii="Calibri" w:eastAsia="Calibri" w:hAnsi="Calibri" w:cs="Calibri"/>
+          <w:b/>
+        </w:rPr>
+        <w:t>A</w:t>
+      </w:r>
+      <w:r>
+        <w:rPr>
+          <w:rFonts w:ascii="Calibri" w:eastAsia="Calibri" w:hAnsi="Calibri" w:cs="Calibri"/>
+          <w:b/>
+        </w:rPr>
+        <w:t xml:space="preserve"> – </w:t>
+      </w:r>
+      <w:r>
+        <w:rPr>
+          <w:rFonts w:ascii="Calibri" w:eastAsia="Calibri" w:hAnsi="Calibri" w:cs="Calibri"/>
+          <w:b/>
+        </w:rPr>
+        <w:t>C</w:t>
+      </w:r>
+      <w:r>
+        <w:rPr>
+          <w:rFonts w:ascii="Calibri" w:eastAsia="Calibri" w:hAnsi="Calibri" w:cs="Calibri"/>
+          <w:b/>
+        </w:rPr>
+        <w:t xml:space="preserve"> </w:t>
+      </w:r>
+      <w:r>
+        <w:rPr>
+          <w:rFonts w:ascii="Segoe UI Symbol" w:eastAsia="Calibri" w:hAnsi="Segoe UI Symbol" w:cs="Segoe UI Symbol"/>
+          <w:bCs/>
+        </w:rPr>
+        <w:t>=</w:t>
+      </w:r>
+      <w:r>
+        <w:rPr>
+          <w:rFonts w:ascii="Segoe UI Symbol" w:eastAsia="Calibri" w:hAnsi="Segoe UI Symbol" w:cs="Segoe UI Symbol"/>
+          <w:bCs/>
+        </w:rPr>
+        <w:t xml:space="preserve"> </w:t>
+      </w:r>
+      <w:r>
+        <w:rPr>
+          <w:rFonts w:ascii="Calibri" w:eastAsia="Calibri" w:hAnsi="Calibri" w:cs="Calibri"/>
+          <w:bCs/>
+        </w:rPr>
+        <w:t xml:space="preserve">(1,2,3) </w:t>
+      </w:r>
+      <w:r>
+        <w:rPr>
+          <w:rFonts w:ascii="Calibri" w:eastAsia="Calibri" w:hAnsi="Calibri" w:cs="Calibri"/>
+          <w:bCs/>
+        </w:rPr>
+        <w:t xml:space="preserve">- </w:t>
+      </w:r>
+      <w:r>
+        <w:rPr>
+          <w:rFonts w:ascii="Calibri" w:eastAsia="Calibri" w:hAnsi="Calibri" w:cs="Calibri"/>
+          <w:bCs/>
+        </w:rPr>
+        <w:t>(</w:t>
+      </w:r>
+      <w:r>
+        <w:rPr>
+          <w:rFonts w:ascii="Cambria Math" w:eastAsia="Cambria Math" w:hAnsi="Cambria Math" w:cs="Cambria Math"/>
+        </w:rPr>
+        <w:t>7, −8,0</w:t>
+      </w:r>
+      <w:r>
+        <w:rPr>
+          <w:rFonts w:ascii="Calibri" w:eastAsia="Calibri" w:hAnsi="Calibri" w:cs="Calibri"/>
+          <w:bCs/>
+        </w:rPr>
+        <w:t>)</w:t>
+      </w:r>
+      <w:r>
+        <w:rPr>
+          <w:rFonts w:ascii="Calibri" w:eastAsia="Calibri" w:hAnsi="Calibri" w:cs="Calibri"/>
+          <w:bCs/>
+        </w:rPr>
+        <w:t xml:space="preserve"> = </w:t>
+      </w:r>
+      <w:r>
+        <w:rPr>
+          <w:rFonts w:ascii="Calibri" w:eastAsia="Calibri" w:hAnsi="Calibri" w:cs="Calibri"/>
+          <w:bCs/>
+        </w:rPr>
+        <w:t>(1−7,</w:t>
+      </w:r>
+      <w:r>
+        <w:rPr>
+          <w:rFonts w:ascii="Calibri" w:eastAsia="Calibri" w:hAnsi="Calibri" w:cs="Calibri"/>
+          <w:bCs/>
+        </w:rPr>
+        <w:t xml:space="preserve"> </w:t>
+      </w:r>
+      <w:r>
+        <w:rPr>
+          <w:rFonts w:ascii="Calibri" w:eastAsia="Calibri" w:hAnsi="Calibri" w:cs="Calibri"/>
+          <w:bCs/>
+        </w:rPr>
+        <w:t>2−(−8),</w:t>
+      </w:r>
+      <w:r>
+        <w:rPr>
+          <w:rFonts w:ascii="Calibri" w:eastAsia="Calibri" w:hAnsi="Calibri" w:cs="Calibri"/>
+          <w:bCs/>
+        </w:rPr>
+        <w:t xml:space="preserve"> </w:t>
+      </w:r>
+      <w:r>
+        <w:rPr>
+          <w:rFonts w:ascii="Calibri" w:eastAsia="Calibri" w:hAnsi="Calibri" w:cs="Calibri"/>
+          <w:bCs/>
+        </w:rPr>
+        <w:t>3−0)</w:t>
+      </w:r>
+      <w:r>
+        <w:rPr>
+          <w:rFonts w:ascii="Calibri" w:eastAsia="Calibri" w:hAnsi="Calibri" w:cs="Calibri"/>
+          <w:bCs/>
+        </w:rPr>
+        <w:t xml:space="preserve"> </w:t>
+      </w:r>
+      <w:r>
+        <w:rPr>
+          <w:rFonts w:ascii="Calibri" w:eastAsia="Calibri" w:hAnsi="Calibri" w:cs="Calibri"/>
+          <w:bCs/>
+        </w:rPr>
+        <w:t>=</w:t>
+      </w:r>
+      <w:r>
+        <w:rPr>
+          <w:rFonts w:ascii="Calibri" w:eastAsia="Calibri" w:hAnsi="Calibri" w:cs="Calibri"/>
+          <w:bCs/>
+        </w:rPr>
+        <w:t xml:space="preserve"> </w:t>
+      </w:r>
+      <w:r>
+        <w:rPr>
+          <w:rFonts w:ascii="Calibri" w:eastAsia="Calibri" w:hAnsi="Calibri" w:cs="Calibri"/>
+          <w:bCs/>
+        </w:rPr>
+        <w:t>(−6,10,3)</w:t>
+      </w:r>
+    </w:p>
+    <w:p>
+      <w:pPr>
+        <w:spacing w:after="110"/>
+        <w:ind w:left="-5"/>
+        <w:rPr>
+          <w:rFonts w:ascii="Calibri" w:eastAsia="Calibri" w:hAnsi="Calibri" w:cs="Calibri"/>
+          <w:bCs/>
+        </w:rPr>
+      </w:pPr>
     </w:p>
     <w:p>
       <w:pPr>
@@ -307,6 +843,7 @@
         <w:rPr>
           <w:noProof/>
         </w:rPr>
+        <w:lastRenderedPageBreak/>
         <w:drawing>
           <wp:inline distT="0" distB="0" distL="0" distR="0" wp14:anchorId="00F952FB" wp14:editId="77F12452">
             <wp:extent cx="1848866" cy="1928495"/>
@@ -321,7 +858,7 @@
                     <pic:cNvPicPr/>
                   </pic:nvPicPr>
                   <pic:blipFill>
-                    <a:blip r:embed="rId5"/>
+                    <a:blip r:embed="rId6"/>
                     <a:stretch>
                       <a:fillRect/>
                     </a:stretch>
@@ -347,6 +884,107 @@
     </w:p>
     <w:p>
       <w:pPr>
+        <w:spacing w:after="98"/>
+        <w:ind w:left="47"/>
+      </w:pPr>
+      <w:r>
+        <w:t>Yo tomo desde el inicio de cada vector, cual es la medida que tiene contando desde la línea negra, en este caso sería:</w:t>
+      </w:r>
+      <w:r>
+        <w:br/>
+        <w:t>A= (-0.5,2)</w:t>
+      </w:r>
+    </w:p>
+    <w:p>
+      <w:pPr>
+        <w:spacing w:after="98"/>
+        <w:ind w:left="47"/>
+      </w:pPr>
+      <w:r>
+        <w:t>B= (0.</w:t>
+      </w:r>
+      <w:proofErr w:type="gramStart"/>
+      <w:r>
+        <w:t>5 ,</w:t>
+      </w:r>
+      <w:proofErr w:type="gramEnd"/>
+      <w:r>
+        <w:t>-2)</w:t>
+      </w:r>
+    </w:p>
+    <w:p>
+      <w:pPr>
+        <w:spacing w:after="98"/>
+        <w:ind w:left="47"/>
+      </w:pPr>
+      <w:r>
+        <w:t>C= (0,2)</w:t>
+      </w:r>
+    </w:p>
+    <w:p>
+      <w:pPr>
+        <w:spacing w:after="98"/>
+        <w:ind w:left="47"/>
+      </w:pPr>
+      <w:r>
+        <w:t>D= (0.5,1.5)</w:t>
+      </w:r>
+    </w:p>
+    <w:p>
+      <w:pPr>
+        <w:spacing w:after="98"/>
+        <w:ind w:left="47"/>
+      </w:pPr>
+      <w:r>
+        <w:t>E= (</w:t>
+      </w:r>
+      <w:proofErr w:type="gramStart"/>
+      <w:r>
+        <w:t>0.5,-</w:t>
+      </w:r>
+      <w:proofErr w:type="gramEnd"/>
+      <w:r>
+        <w:t>3)</w:t>
+      </w:r>
+    </w:p>
+    <w:p>
+      <w:pPr>
+        <w:spacing w:after="98"/>
+        <w:ind w:left="47"/>
+      </w:pPr>
+      <w:r>
+        <w:t>F= (0,2)</w:t>
+      </w:r>
+    </w:p>
+    <w:p>
+      <w:pPr>
+        <w:spacing w:after="98"/>
+        <w:ind w:left="47"/>
+      </w:pPr>
+      <w:r>
+        <w:t>G= (0.5,1.5)</w:t>
+      </w:r>
+    </w:p>
+    <w:p>
+      <w:pPr>
+        <w:spacing w:after="98"/>
+        <w:ind w:left="47"/>
+      </w:pPr>
+      <w:r>
+        <w:t>H= (2.5,2)</w:t>
+      </w:r>
+    </w:p>
+    <w:p>
+      <w:pPr>
+        <w:spacing w:after="98"/>
+        <w:ind w:left="47"/>
+      </w:pPr>
+      <w:r>
+        <w:t>I= (6,1)</w:t>
+      </w:r>
+    </w:p>
+    <w:p>
+      <w:pPr>
         <w:spacing w:after="184"/>
         <w:ind w:left="-5"/>
       </w:pPr>
@@ -650,7 +1288,6 @@
         <w:rPr>
           <w:noProof/>
         </w:rPr>
-        <w:lastRenderedPageBreak/>
         <mc:AlternateContent>
           <mc:Choice Requires="wpg">
             <w:drawing>
@@ -733,7 +1370,7 @@
           </mc:Choice>
           <mc:Fallback>
             <w:pict>
-              <v:group w14:anchorId="3FAABC4D" id="Group 4211" o:spid="_x0000_s1026" style="width:425.35pt;height:.4pt;mso-position-horizontal-relative:char;mso-position-vertical-relative:line" coordsize="54016,50" o:gfxdata="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">
+              <v:group w14:anchorId="52866D20" id="Group 4211" o:spid="_x0000_s1026" style="width:425.35pt;height:.4pt;mso-position-horizontal-relative:char;mso-position-vertical-relative:line" coordsize="54016,50" o:gfxdata="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">
                 <v:shape id="Shape 4878" o:spid="_x0000_s1027" style="position:absolute;width:54016;height:91;visibility:visible;mso-wrap-style:square;v-text-anchor:top" coordsize="5401691,9144" o:gfxdata="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" path="m,l5401691,r,9144l,9144,,e" fillcolor="black" stroked="f" strokeweight="0">
                   <v:stroke miterlimit="83231f" joinstyle="miter"/>
                   <v:path arrowok="t" textboxrect="0,0,5401691,9144"/>
@@ -876,6 +1513,7 @@
           <w:rFonts w:ascii="Calibri" w:eastAsia="Calibri" w:hAnsi="Calibri" w:cs="Calibri"/>
           <w:b/>
         </w:rPr>
+        <w:lastRenderedPageBreak/>
         <w:t>Ejercicio 6</w:t>
       </w:r>
       <w:r>
@@ -910,7 +1548,11 @@
         <w:t>Ejercicio 8</w:t>
       </w:r>
       <w:r>
-        <w:t xml:space="preserve">: Un vector  </w:t>
+        <w:t xml:space="preserve">: Un </w:t>
+      </w:r>
+      <w:proofErr w:type="gramStart"/>
+      <w:r>
+        <w:t xml:space="preserve">vector  </w:t>
       </w:r>
       <w:r>
         <w:rPr>
@@ -918,6 +1560,7 @@
         </w:rPr>
         <w:t>𝑣⃗</w:t>
       </w:r>
+      <w:proofErr w:type="gramEnd"/>
       <w:r>
         <w:t xml:space="preserve"> tiene componentes (5,-2). Si ese vector tiene como puntos de referencias </w:t>
       </w:r>
@@ -2358,7 +3001,6 @@
   <w:style w:type="character" w:default="1" w:styleId="Fuentedeprrafopredeter">
     <w:name w:val="Default Paragraph Font"/>
     <w:uiPriority w:val="1"/>
-    <w:semiHidden/>
     <w:unhideWhenUsed/>
   </w:style>
   <w:style w:type="table" w:default="1" w:styleId="Tablanormal">

</xml_diff>

<commit_message>
EJERCICIO 4, 5, 6 Y 8
</commit_message>
<xml_diff>
--- a/CALCULOS TP VECTORES.docx
+++ b/CALCULOS TP VECTORES.docx
@@ -1001,385 +1001,87 @@
     </w:p>
     <w:p>
       <w:pPr>
-        <w:numPr>
-          <w:ilvl w:val="0"/>
-          <w:numId w:val="2"/>
-        </w:numPr>
-        <w:spacing w:after="40"/>
-        <w:ind w:hanging="361"/>
-      </w:pPr>
-      <w:r>
-        <w:rPr>
-          <w:rFonts w:ascii="Cambria Math" w:eastAsia="Cambria Math" w:hAnsi="Cambria Math" w:cs="Cambria Math"/>
-        </w:rPr>
-        <w:t>(7, −2, .3) + (6,6, −4)</w:t>
-      </w:r>
-      <w:r>
-        <w:t xml:space="preserve"> </w:t>
-      </w:r>
-    </w:p>
-    <w:p>
-      <w:pPr>
-        <w:numPr>
-          <w:ilvl w:val="0"/>
-          <w:numId w:val="2"/>
-        </w:numPr>
-        <w:spacing w:after="4"/>
-        <w:ind w:hanging="361"/>
-      </w:pPr>
-      <w:r>
-        <w:rPr>
-          <w:rFonts w:ascii="Cambria Math" w:eastAsia="Cambria Math" w:hAnsi="Cambria Math" w:cs="Cambria Math"/>
-        </w:rPr>
-        <w:t>[2</w:t>
-      </w:r>
-      <w:r>
-        <w:rPr>
-          <w:rFonts w:ascii="Cambria Math" w:eastAsia="Cambria Math" w:hAnsi="Cambria Math" w:cs="Cambria Math"/>
-        </w:rPr>
-        <w:tab/>
-        <w:t>9</w:t>
-      </w:r>
-      <w:r>
-        <w:rPr>
-          <w:rFonts w:ascii="Cambria Math" w:eastAsia="Cambria Math" w:hAnsi="Cambria Math" w:cs="Cambria Math"/>
-        </w:rPr>
-        <w:tab/>
-        <w:t>−1] + [−2</w:t>
-      </w:r>
-      <w:r>
-        <w:rPr>
-          <w:rFonts w:ascii="Cambria Math" w:eastAsia="Cambria Math" w:hAnsi="Cambria Math" w:cs="Cambria Math"/>
-        </w:rPr>
-        <w:tab/>
-        <w:t>−9</w:t>
-      </w:r>
-      <w:r>
-        <w:rPr>
-          <w:rFonts w:ascii="Cambria Math" w:eastAsia="Cambria Math" w:hAnsi="Cambria Math" w:cs="Cambria Math"/>
-        </w:rPr>
-        <w:tab/>
-        <w:t>1]</w:t>
-      </w:r>
-      <w:r>
-        <w:t xml:space="preserve"> </w:t>
-      </w:r>
-    </w:p>
-    <w:p>
-      <w:pPr>
-        <w:numPr>
-          <w:ilvl w:val="1"/>
-          <w:numId w:val="2"/>
-        </w:numPr>
-        <w:spacing w:after="4"/>
-        <w:ind w:hanging="704"/>
-      </w:pPr>
-      <w:r>
-        <w:rPr>
-          <w:rFonts w:ascii="Cambria Math" w:eastAsia="Cambria Math" w:hAnsi="Cambria Math" w:cs="Cambria Math"/>
-        </w:rPr>
-        <w:t>8</w:t>
-      </w:r>
-    </w:p>
-    <w:p>
-      <w:pPr>
-        <w:numPr>
-          <w:ilvl w:val="0"/>
-          <w:numId w:val="2"/>
-        </w:numPr>
-        <w:spacing w:after="4"/>
-        <w:ind w:hanging="361"/>
-      </w:pPr>
-      <w:r>
-        <w:rPr>
-          <w:rFonts w:ascii="Cambria Math" w:eastAsia="Cambria Math" w:hAnsi="Cambria Math" w:cs="Cambria Math"/>
-        </w:rPr>
-        <w:t>[10] − [−7]</w:t>
-      </w:r>
-      <w:r>
-        <w:t xml:space="preserve"> </w:t>
-      </w:r>
-    </w:p>
-    <w:p>
-      <w:pPr>
-        <w:tabs>
-          <w:tab w:val="center" w:pos="929"/>
-          <w:tab w:val="center" w:pos="1633"/>
-        </w:tabs>
-        <w:spacing w:after="4"/>
-      </w:pPr>
-      <w:r>
-        <w:rPr>
-          <w:rFonts w:ascii="Calibri" w:eastAsia="Calibri" w:hAnsi="Calibri" w:cs="Calibri"/>
-        </w:rPr>
-        <w:tab/>
-      </w:r>
-      <w:r>
-        <w:rPr>
-          <w:rFonts w:ascii="Cambria Math" w:eastAsia="Cambria Math" w:hAnsi="Cambria Math" w:cs="Cambria Math"/>
-        </w:rPr>
-        <w:t>7</w:t>
-      </w:r>
-      <w:r>
-        <w:rPr>
-          <w:rFonts w:ascii="Cambria Math" w:eastAsia="Cambria Math" w:hAnsi="Cambria Math" w:cs="Cambria Math"/>
-        </w:rPr>
-        <w:tab/>
-        <w:t>4</w:t>
-      </w:r>
-    </w:p>
-    <w:p>
-      <w:pPr>
-        <w:numPr>
-          <w:ilvl w:val="1"/>
-          <w:numId w:val="2"/>
-        </w:numPr>
-        <w:spacing w:after="4"/>
-        <w:ind w:hanging="704"/>
-      </w:pPr>
-      <w:r>
-        <w:rPr>
-          <w:rFonts w:ascii="Cambria Math" w:eastAsia="Cambria Math" w:hAnsi="Cambria Math" w:cs="Cambria Math"/>
-        </w:rPr>
-        <w:t>−4</w:t>
-      </w:r>
-    </w:p>
-    <w:p>
-      <w:pPr>
-        <w:numPr>
-          <w:ilvl w:val="0"/>
-          <w:numId w:val="2"/>
-        </w:numPr>
-        <w:spacing w:after="4"/>
-        <w:ind w:hanging="361"/>
-      </w:pPr>
-      <w:r>
-        <w:rPr>
-          <w:rFonts w:ascii="Cambria Math" w:eastAsia="Cambria Math" w:hAnsi="Cambria Math" w:cs="Cambria Math"/>
-        </w:rPr>
-        <w:t>[</w:t>
-      </w:r>
-      <w:r>
-        <w:rPr>
-          <w:rFonts w:ascii="Cambria Math" w:eastAsia="Cambria Math" w:hAnsi="Cambria Math" w:cs="Cambria Math"/>
-        </w:rPr>
-        <w:tab/>
-        <w:t>5</w:t>
-      </w:r>
-      <w:r>
-        <w:rPr>
-          <w:rFonts w:ascii="Cambria Math" w:eastAsia="Cambria Math" w:hAnsi="Cambria Math" w:cs="Cambria Math"/>
-        </w:rPr>
-        <w:tab/>
-        <w:t>] − [−5]</w:t>
-      </w:r>
-      <w:r>
-        <w:t xml:space="preserve"> </w:t>
-      </w:r>
-    </w:p>
-    <w:p>
-      <w:pPr>
-        <w:tabs>
-          <w:tab w:val="center" w:pos="1011"/>
-          <w:tab w:val="center" w:pos="1797"/>
-        </w:tabs>
-        <w:spacing w:after="4"/>
-      </w:pPr>
-      <w:r>
-        <w:rPr>
-          <w:rFonts w:ascii="Calibri" w:eastAsia="Calibri" w:hAnsi="Calibri" w:cs="Calibri"/>
-        </w:rPr>
-        <w:tab/>
-      </w:r>
-      <w:r>
-        <w:rPr>
-          <w:rFonts w:ascii="Cambria Math" w:eastAsia="Cambria Math" w:hAnsi="Cambria Math" w:cs="Cambria Math"/>
-        </w:rPr>
-        <w:t>−11</w:t>
-      </w:r>
-      <w:r>
-        <w:rPr>
-          <w:rFonts w:ascii="Cambria Math" w:eastAsia="Cambria Math" w:hAnsi="Cambria Math" w:cs="Cambria Math"/>
-        </w:rPr>
-        <w:tab/>
-        <w:t>11</w:t>
-      </w:r>
-    </w:p>
-    <w:p>
-      <w:pPr>
-        <w:tabs>
-          <w:tab w:val="center" w:pos="1026"/>
-          <w:tab w:val="center" w:pos="1825"/>
-        </w:tabs>
-        <w:spacing w:after="4"/>
-      </w:pPr>
-      <w:r>
-        <w:rPr>
-          <w:rFonts w:ascii="Calibri" w:eastAsia="Calibri" w:hAnsi="Calibri" w:cs="Calibri"/>
-        </w:rPr>
-        <w:tab/>
-      </w:r>
-      <w:r>
-        <w:rPr>
-          <w:rFonts w:ascii="Cambria Math" w:eastAsia="Cambria Math" w:hAnsi="Cambria Math" w:cs="Cambria Math"/>
-        </w:rPr>
-        <w:t>𝑎</w:t>
-      </w:r>
-      <w:r>
-        <w:rPr>
-          <w:rFonts w:ascii="Cambria Math" w:eastAsia="Cambria Math" w:hAnsi="Cambria Math" w:cs="Cambria Math"/>
-        </w:rPr>
-        <w:tab/>
-        <w:t>2</w:t>
-      </w:r>
-    </w:p>
-    <w:p>
-      <w:pPr>
-        <w:numPr>
-          <w:ilvl w:val="0"/>
-          <w:numId w:val="2"/>
-        </w:numPr>
-        <w:spacing w:after="4"/>
-        <w:ind w:hanging="361"/>
-      </w:pPr>
-      <w:r>
-        <w:rPr>
-          <w:rFonts w:ascii="Cambria Math" w:eastAsia="Cambria Math" w:hAnsi="Cambria Math" w:cs="Cambria Math"/>
-        </w:rPr>
-        <w:t>3 [𝑏] − 4 [10]</w:t>
-      </w:r>
-      <w:r>
-        <w:t xml:space="preserve"> </w:t>
-      </w:r>
-    </w:p>
-    <w:p>
-      <w:pPr>
-        <w:tabs>
-          <w:tab w:val="center" w:pos="1023"/>
-          <w:tab w:val="center" w:pos="1827"/>
-        </w:tabs>
-        <w:spacing w:after="4"/>
-      </w:pPr>
-      <w:r>
-        <w:rPr>
-          <w:rFonts w:ascii="Calibri" w:eastAsia="Calibri" w:hAnsi="Calibri" w:cs="Calibri"/>
-        </w:rPr>
-        <w:tab/>
-      </w:r>
-      <w:r>
-        <w:rPr>
-          <w:rFonts w:ascii="Cambria Math" w:eastAsia="Cambria Math" w:hAnsi="Cambria Math" w:cs="Cambria Math"/>
-        </w:rPr>
-        <w:t>𝑐</w:t>
-      </w:r>
-      <w:r>
-        <w:rPr>
-          <w:rFonts w:ascii="Cambria Math" w:eastAsia="Cambria Math" w:hAnsi="Cambria Math" w:cs="Cambria Math"/>
-        </w:rPr>
-        <w:tab/>
-        <w:t>−6</w:t>
-      </w:r>
-    </w:p>
-    <w:p>
-      <w:pPr>
         <w:spacing w:after="191"/>
       </w:pPr>
       <w:r>
-        <w:rPr>
-          <w:noProof/>
-        </w:rPr>
-        <mc:AlternateContent>
-          <mc:Choice Requires="wpg">
-            <w:drawing>
-              <wp:inline distT="0" distB="0" distL="0" distR="0" wp14:anchorId="790B6662" wp14:editId="4563A813">
-                <wp:extent cx="5401691" cy="5080"/>
-                <wp:effectExtent l="0" t="0" r="0" b="0"/>
-                <wp:docPr id="4211" name="Group 4211"/>
-                <wp:cNvGraphicFramePr/>
-                <a:graphic xmlns:a="http://schemas.openxmlformats.org/drawingml/2006/main">
-                  <a:graphicData uri="http://schemas.microsoft.com/office/word/2010/wordprocessingGroup">
-                    <wpg:wgp>
-                      <wpg:cNvGrpSpPr/>
-                      <wpg:grpSpPr>
-                        <a:xfrm>
-                          <a:off x="0" y="0"/>
-                          <a:ext cx="5401691" cy="5080"/>
-                          <a:chOff x="0" y="0"/>
-                          <a:chExt cx="5401691" cy="5080"/>
-                        </a:xfrm>
-                      </wpg:grpSpPr>
-                      <wps:wsp>
-                        <wps:cNvPr id="4878" name="Shape 4878"/>
-                        <wps:cNvSpPr/>
-                        <wps:spPr>
-                          <a:xfrm>
-                            <a:off x="0" y="0"/>
-                            <a:ext cx="5401691" cy="9144"/>
-                          </a:xfrm>
-                          <a:custGeom>
-                            <a:avLst/>
-                            <a:gdLst/>
-                            <a:ahLst/>
-                            <a:cxnLst/>
-                            <a:rect l="0" t="0" r="0" b="0"/>
-                            <a:pathLst>
-                              <a:path w="5401691" h="9144">
-                                <a:moveTo>
-                                  <a:pt x="0" y="0"/>
-                                </a:moveTo>
-                                <a:lnTo>
-                                  <a:pt x="5401691" y="0"/>
-                                </a:lnTo>
-                                <a:lnTo>
-                                  <a:pt x="5401691" y="9144"/>
-                                </a:lnTo>
-                                <a:lnTo>
-                                  <a:pt x="0" y="9144"/>
-                                </a:lnTo>
-                                <a:lnTo>
-                                  <a:pt x="0" y="0"/>
-                                </a:lnTo>
-                              </a:path>
-                            </a:pathLst>
-                          </a:custGeom>
-                          <a:ln w="0" cap="flat">
-                            <a:miter lim="127000"/>
-                          </a:ln>
-                        </wps:spPr>
-                        <wps:style>
-                          <a:lnRef idx="0">
-                            <a:srgbClr val="000000">
-                              <a:alpha val="0"/>
-                            </a:srgbClr>
-                          </a:lnRef>
-                          <a:fillRef idx="1">
-                            <a:srgbClr val="000000"/>
-                          </a:fillRef>
-                          <a:effectRef idx="0">
-                            <a:scrgbClr r="0" g="0" b="0"/>
-                          </a:effectRef>
-                          <a:fontRef idx="none"/>
-                        </wps:style>
-                        <wps:bodyPr/>
-                      </wps:wsp>
-                    </wpg:wgp>
-                  </a:graphicData>
-                </a:graphic>
-              </wp:inline>
-            </w:drawing>
-          </mc:Choice>
-          <mc:Fallback>
-            <w:pict>
-              <v:group w14:anchorId="52866D20" id="Group 4211" o:spid="_x0000_s1026" style="width:425.35pt;height:.4pt;mso-position-horizontal-relative:char;mso-position-vertical-relative:line" coordsize="54016,50" o:gfxdata="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">
-                <v:shape id="Shape 4878" o:spid="_x0000_s1027" style="position:absolute;width:54016;height:91;visibility:visible;mso-wrap-style:square;v-text-anchor:top" coordsize="5401691,9144" o:gfxdata="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" path="m,l5401691,r,9144l,9144,,e" fillcolor="black" stroked="f" strokeweight="0">
-                  <v:stroke miterlimit="83231f" joinstyle="miter"/>
-                  <v:path arrowok="t" textboxrect="0,0,5401691,9144"/>
-                </v:shape>
-                <w10:anchorlock/>
-              </v:group>
-            </w:pict>
-          </mc:Fallback>
-        </mc:AlternateContent>
+        <w:drawing>
+          <wp:inline distT="0" distB="0" distL="0" distR="0" wp14:anchorId="68D8D455" wp14:editId="6156BD68">
+            <wp:extent cx="2143424" cy="1724266"/>
+            <wp:effectExtent l="0" t="0" r="0" b="9525"/>
+            <wp:docPr id="900315693" name="Imagen 1"/>
+            <wp:cNvGraphicFramePr>
+              <a:graphicFrameLocks xmlns:a="http://schemas.openxmlformats.org/drawingml/2006/main" noChangeAspect="1"/>
+            </wp:cNvGraphicFramePr>
+            <a:graphic xmlns:a="http://schemas.openxmlformats.org/drawingml/2006/main">
+              <a:graphicData uri="http://schemas.openxmlformats.org/drawingml/2006/picture">
+                <pic:pic xmlns:pic="http://schemas.openxmlformats.org/drawingml/2006/picture">
+                  <pic:nvPicPr>
+                    <pic:cNvPr id="900315693" name=""/>
+                    <pic:cNvPicPr/>
+                  </pic:nvPicPr>
+                  <pic:blipFill>
+                    <a:blip r:embed="rId7"/>
+                    <a:stretch>
+                      <a:fillRect/>
+                    </a:stretch>
+                  </pic:blipFill>
+                  <pic:spPr>
+                    <a:xfrm>
+                      <a:off x="0" y="0"/>
+                      <a:ext cx="2143424" cy="1724266"/>
+                    </a:xfrm>
+                    <a:prstGeom prst="rect">
+                      <a:avLst/>
+                    </a:prstGeom>
+                  </pic:spPr>
+                </pic:pic>
+              </a:graphicData>
+            </a:graphic>
+          </wp:inline>
+        </w:drawing>
+      </w:r>
+    </w:p>
+    <w:p>
+      <w:pPr>
+        <w:spacing w:after="191"/>
+      </w:pPr>
+      <w:r>
+        <w:t>A) (1</w:t>
+      </w:r>
+      <w:r>
+        <w:t>3,4,−3.7)</w:t>
+      </w:r>
+    </w:p>
+    <w:p>
+      <w:pPr>
+        <w:spacing w:after="191"/>
+      </w:pPr>
+      <w:r>
+        <w:t>B) [0,0,0]</w:t>
+      </w:r>
+    </w:p>
+    <w:p>
+      <w:pPr>
+        <w:spacing w:after="191"/>
+      </w:pPr>
+      <w:r>
+        <w:t>C) [-5,17,3]</w:t>
+      </w:r>
+    </w:p>
+    <w:p>
+      <w:pPr>
+        <w:spacing w:after="191"/>
+      </w:pPr>
+      <w:r>
+        <w:t>D) [8,10,-22]</w:t>
+      </w:r>
+    </w:p>
+    <w:p>
+      <w:pPr>
+        <w:spacing w:after="191"/>
+      </w:pPr>
+      <w:r>
+        <w:t>E) [3a-8,3b-40,3c-(-24)]</w:t>
       </w:r>
     </w:p>
     <w:p>
@@ -1388,17 +1090,9 @@
         <w:ind w:left="-5"/>
       </w:pPr>
       <w:r>
-        <w:t xml:space="preserve">Página 1 </w:t>
-      </w:r>
-      <w:r>
-        <w:tab/>
         <w:t xml:space="preserve"> </w:t>
       </w:r>
       <w:r>
-        <w:tab/>
-        <w:t xml:space="preserve">Mg. Ing. Ariel Alejandro Vega </w:t>
-      </w:r>
-      <w:r>
         <w:rPr>
           <w:rFonts w:ascii="Calibri" w:eastAsia="Calibri" w:hAnsi="Calibri" w:cs="Calibri"/>
           <w:b/>
@@ -1407,6 +1101,134 @@
       </w:r>
       <w:r>
         <w:t xml:space="preserve">: Obtenga la distancia entre los siguientes pares de puntos </w:t>
+      </w:r>
+    </w:p>
+    <w:p>
+      <w:pPr>
+        <w:spacing w:after="188"/>
+        <w:ind w:left="-5"/>
+      </w:pPr>
+      <w:r>
+        <w:t>D</w:t>
+      </w:r>
+      <w:r>
+        <w:t>=</w:t>
+      </w:r>
+      <w:r>
+        <w:rPr>
+          <w:rFonts w:cstheme="minorHAnsi"/>
+        </w:rPr>
+        <w:t>√</w:t>
+      </w:r>
+      <w:r>
+        <w:rPr>
+          <w:rFonts w:cstheme="minorHAnsi"/>
+        </w:rPr>
+        <w:t>(</w:t>
+      </w:r>
+      <w:r>
+        <w:rPr>
+          <w:rFonts w:cstheme="minorHAnsi"/>
+          <w:i/>
+          <w:iCs/>
+        </w:rPr>
+        <w:t>x</w:t>
+      </w:r>
+      <w:r>
+        <w:rPr>
+          <w:rFonts w:cstheme="minorHAnsi"/>
+        </w:rPr>
+        <w:t>2​−</w:t>
+      </w:r>
+      <w:r>
+        <w:rPr>
+          <w:rFonts w:cstheme="minorHAnsi"/>
+          <w:i/>
+          <w:iCs/>
+        </w:rPr>
+        <w:t>x</w:t>
+      </w:r>
+      <w:r>
+        <w:rPr>
+          <w:rFonts w:cstheme="minorHAnsi"/>
+        </w:rPr>
+        <w:t>1​)2+(</w:t>
+      </w:r>
+      <w:r>
+        <w:rPr>
+          <w:rFonts w:cstheme="minorHAnsi"/>
+          <w:i/>
+          <w:iCs/>
+        </w:rPr>
+        <w:t>y</w:t>
+      </w:r>
+      <w:r>
+        <w:rPr>
+          <w:rFonts w:cstheme="minorHAnsi"/>
+        </w:rPr>
+        <w:t>2​−</w:t>
+      </w:r>
+      <w:r>
+        <w:rPr>
+          <w:rFonts w:cstheme="minorHAnsi"/>
+          <w:i/>
+          <w:iCs/>
+        </w:rPr>
+        <w:t>y</w:t>
+      </w:r>
+      <w:r>
+        <w:rPr>
+          <w:rFonts w:cstheme="minorHAnsi"/>
+        </w:rPr>
+        <w:t>1​)2+(</w:t>
+      </w:r>
+      <w:r>
+        <w:rPr>
+          <w:rFonts w:cstheme="minorHAnsi"/>
+          <w:i/>
+          <w:iCs/>
+        </w:rPr>
+        <w:t>z</w:t>
+      </w:r>
+      <w:r>
+        <w:rPr>
+          <w:rFonts w:cstheme="minorHAnsi"/>
+        </w:rPr>
+        <w:t>2​−</w:t>
+      </w:r>
+      <w:r>
+        <w:rPr>
+          <w:rFonts w:cstheme="minorHAnsi"/>
+          <w:i/>
+          <w:iCs/>
+        </w:rPr>
+        <w:t>z</w:t>
+      </w:r>
+      <w:r>
+        <w:rPr>
+          <w:rFonts w:cstheme="minorHAnsi"/>
+        </w:rPr>
+        <w:t>1</w:t>
+      </w:r>
+      <w:proofErr w:type="gramStart"/>
+      <w:r>
+        <w:rPr>
+          <w:rFonts w:cstheme="minorHAnsi"/>
+        </w:rPr>
+        <w:t>​)</w:t>
+      </w:r>
+      <w:r>
+        <w:rPr>
+          <w:rFonts w:cstheme="minorHAnsi"/>
+        </w:rPr>
+        <w:t>^</w:t>
+      </w:r>
+      <w:proofErr w:type="gramEnd"/>
+      <w:r>
+        <w:rPr>
+          <w:rFonts w:cstheme="minorHAnsi"/>
+        </w:rPr>
+        <w:t>2</w:t>
       </w:r>
     </w:p>
     <w:p>
@@ -1422,10 +1244,23 @@
         <w:rPr>
           <w:rFonts w:ascii="Cambria Math" w:eastAsia="Cambria Math" w:hAnsi="Cambria Math" w:cs="Cambria Math"/>
         </w:rPr>
+        <w:lastRenderedPageBreak/>
         <w:t>(10,6), (−14,30)</w:t>
       </w:r>
       <w:r>
         <w:t xml:space="preserve"> </w:t>
+      </w:r>
+    </w:p>
+    <w:p>
+      <w:pPr>
+        <w:spacing w:after="4"/>
+        <w:ind w:left="706"/>
+      </w:pPr>
+      <w:r>
+        <w:rPr>
+          <w:rFonts w:cstheme="minorHAnsi"/>
+        </w:rPr>
+        <w:t>D=33.941</w:t>
       </w:r>
     </w:p>
     <w:p>
@@ -1449,6 +1284,15 @@
     </w:p>
     <w:p>
       <w:pPr>
+        <w:spacing w:after="27"/>
+        <w:ind w:left="706"/>
+      </w:pPr>
+      <w:r>
+        <w:t>D=13</w:t>
+      </w:r>
+    </w:p>
+    <w:p>
+      <w:pPr>
         <w:numPr>
           <w:ilvl w:val="0"/>
           <w:numId w:val="3"/>
@@ -1468,6 +1312,27 @@
     </w:p>
     <w:p>
       <w:pPr>
+        <w:spacing w:after="27"/>
+        <w:ind w:left="706"/>
+      </w:pPr>
+      <w:r>
+        <w:t>D=</w:t>
+      </w:r>
+      <w:r>
+        <w:rPr>
+          <w:rFonts w:cstheme="minorHAnsi"/>
+        </w:rPr>
+        <w:t>√</w:t>
+      </w:r>
+      <w:r>
+        <w:rPr>
+          <w:rFonts w:cstheme="minorHAnsi"/>
+        </w:rPr>
+        <w:t>323</w:t>
+      </w:r>
+    </w:p>
+    <w:p>
+      <w:pPr>
         <w:numPr>
           <w:ilvl w:val="0"/>
           <w:numId w:val="3"/>
@@ -1487,6 +1352,27 @@
     </w:p>
     <w:p>
       <w:pPr>
+        <w:spacing w:after="4"/>
+        <w:ind w:left="706"/>
+      </w:pPr>
+      <w:r>
+        <w:t>D=</w:t>
+      </w:r>
+      <w:r>
+        <w:rPr>
+          <w:rFonts w:cstheme="minorHAnsi"/>
+        </w:rPr>
+        <w:t>√</w:t>
+      </w:r>
+      <w:r>
+        <w:rPr>
+          <w:rFonts w:cstheme="minorHAnsi"/>
+        </w:rPr>
+        <w:t>400</w:t>
+      </w:r>
+    </w:p>
+    <w:p>
+      <w:pPr>
         <w:numPr>
           <w:ilvl w:val="0"/>
           <w:numId w:val="3"/>
@@ -1506,6 +1392,15 @@
     </w:p>
     <w:p>
       <w:pPr>
+        <w:spacing w:after="156"/>
+        <w:ind w:left="706"/>
+      </w:pPr>
+      <w:r>
+        <w:t>D=20</w:t>
+      </w:r>
+    </w:p>
+    <w:p>
+      <w:pPr>
         <w:ind w:left="-5"/>
       </w:pPr>
       <w:r>
@@ -1513,11 +1408,105 @@
           <w:rFonts w:ascii="Calibri" w:eastAsia="Calibri" w:hAnsi="Calibri" w:cs="Calibri"/>
           <w:b/>
         </w:rPr>
-        <w:lastRenderedPageBreak/>
         <w:t>Ejercicio 6</w:t>
       </w:r>
       <w:r>
         <w:t xml:space="preserve">: Supongamos que queremos mover un personaje desde la posición inicial (0,0,0) hacia la posición objetivo (5,3,7). Obtenga el vector que permite este movimiento. Dibújelo en un sistema de ejes cartesianos. Obtenga su magnitud y normalice el vector. </w:t>
+      </w:r>
+      <w:r>
+        <w:rPr>
+          <w:noProof/>
+        </w:rPr>
+        <w:drawing>
+          <wp:inline distT="0" distB="0" distL="0" distR="0" wp14:anchorId="3577E9FC" wp14:editId="23DD70C1">
+            <wp:extent cx="2881167" cy="2275368"/>
+            <wp:effectExtent l="0" t="0" r="0" b="0"/>
+            <wp:docPr id="1480534718" name="Imagen 1"/>
+            <wp:cNvGraphicFramePr>
+              <a:graphicFrameLocks xmlns:a="http://schemas.openxmlformats.org/drawingml/2006/main" noChangeAspect="1"/>
+            </wp:cNvGraphicFramePr>
+            <a:graphic xmlns:a="http://schemas.openxmlformats.org/drawingml/2006/main">
+              <a:graphicData uri="http://schemas.openxmlformats.org/drawingml/2006/picture">
+                <pic:pic xmlns:pic="http://schemas.openxmlformats.org/drawingml/2006/picture">
+                  <pic:nvPicPr>
+                    <pic:cNvPr id="0" name="Picture 1"/>
+                    <pic:cNvPicPr>
+                      <a:picLocks noChangeAspect="1" noChangeArrowheads="1"/>
+                    </pic:cNvPicPr>
+                  </pic:nvPicPr>
+                  <pic:blipFill rotWithShape="1">
+                    <a:blip r:embed="rId8" cstate="print">
+                      <a:extLst>
+                        <a:ext uri="{28A0092B-C50C-407E-A947-70E740481C1C}">
+                          <a14:useLocalDpi xmlns:a14="http://schemas.microsoft.com/office/drawing/2010/main" val="0"/>
+                        </a:ext>
+                      </a:extLst>
+                    </a:blip>
+                    <a:srcRect t="31347" b="9359"/>
+                    <a:stretch/>
+                  </pic:blipFill>
+                  <pic:spPr bwMode="auto">
+                    <a:xfrm>
+                      <a:off x="0" y="0"/>
+                      <a:ext cx="2887159" cy="2280100"/>
+                    </a:xfrm>
+                    <a:prstGeom prst="rect">
+                      <a:avLst/>
+                    </a:prstGeom>
+                    <a:noFill/>
+                    <a:ln>
+                      <a:noFill/>
+                    </a:ln>
+                    <a:extLst>
+                      <a:ext uri="{53640926-AAD7-44D8-BBD7-CCE9431645EC}">
+                        <a14:shadowObscured xmlns:a14="http://schemas.microsoft.com/office/drawing/2010/main"/>
+                      </a:ext>
+                    </a:extLst>
+                  </pic:spPr>
+                </pic:pic>
+              </a:graphicData>
+            </a:graphic>
+          </wp:inline>
+        </w:drawing>
+      </w:r>
+    </w:p>
+    <w:p>
+      <w:pPr>
+        <w:ind w:left="-5"/>
+        <w:rPr>
+          <w:rFonts w:cstheme="minorHAnsi"/>
+        </w:rPr>
+      </w:pPr>
+      <w:r>
+        <w:rPr>
+          <w:rFonts w:ascii="Calibri" w:eastAsia="Calibri" w:hAnsi="Calibri" w:cs="Calibri"/>
+          <w:b/>
+        </w:rPr>
+        <w:t xml:space="preserve">Magnitud= </w:t>
+      </w:r>
+      <w:r>
+        <w:rPr>
+          <w:rFonts w:cstheme="minorHAnsi"/>
+        </w:rPr>
+        <w:t>√</w:t>
+      </w:r>
+      <w:r>
+        <w:rPr>
+          <w:rFonts w:cstheme="minorHAnsi"/>
+        </w:rPr>
+        <w:t>83</w:t>
+      </w:r>
+    </w:p>
+    <w:p>
+      <w:pPr>
+        <w:ind w:left="-5"/>
+      </w:pPr>
+      <w:r>
+        <w:rPr>
+          <w:rFonts w:ascii="Calibri" w:eastAsia="Calibri" w:hAnsi="Calibri" w:cs="Calibri"/>
+          <w:b/>
+        </w:rPr>
+        <w:t>Vector normalizado= (5/83, 3/83, 7/83)</w:t>
       </w:r>
     </w:p>
     <w:p>
@@ -1600,6 +1589,70 @@
       <w:r>
         <w:t xml:space="preserve">. </w:t>
       </w:r>
+      <w:r>
+        <w:rPr>
+          <w:rFonts w:ascii="Calibri" w:eastAsia="Calibri" w:hAnsi="Calibri" w:cs="Calibri"/>
+          <w:b/>
+          <w:noProof/>
+        </w:rPr>
+        <w:drawing>
+          <wp:inline distT="0" distB="0" distL="0" distR="0" wp14:anchorId="2124CD78" wp14:editId="254A0639">
+            <wp:extent cx="3593519" cy="1765005"/>
+            <wp:effectExtent l="0" t="0" r="6985" b="6985"/>
+            <wp:docPr id="1914944732" name="Imagen 2"/>
+            <wp:cNvGraphicFramePr>
+              <a:graphicFrameLocks xmlns:a="http://schemas.openxmlformats.org/drawingml/2006/main" noChangeAspect="1"/>
+            </wp:cNvGraphicFramePr>
+            <a:graphic xmlns:a="http://schemas.openxmlformats.org/drawingml/2006/main">
+              <a:graphicData uri="http://schemas.openxmlformats.org/drawingml/2006/picture">
+                <pic:pic xmlns:pic="http://schemas.openxmlformats.org/drawingml/2006/picture">
+                  <pic:nvPicPr>
+                    <pic:cNvPr id="0" name="Picture 2"/>
+                    <pic:cNvPicPr>
+                      <a:picLocks noChangeAspect="1" noChangeArrowheads="1"/>
+                    </pic:cNvPicPr>
+                  </pic:nvPicPr>
+                  <pic:blipFill rotWithShape="1">
+                    <a:blip r:embed="rId9" cstate="print">
+                      <a:extLst>
+                        <a:ext uri="{28A0092B-C50C-407E-A947-70E740481C1C}">
+                          <a14:useLocalDpi xmlns:a14="http://schemas.microsoft.com/office/drawing/2010/main" val="0"/>
+                        </a:ext>
+                      </a:extLst>
+                    </a:blip>
+                    <a:srcRect t="39438" b="23781"/>
+                    <a:stretch/>
+                  </pic:blipFill>
+                  <pic:spPr bwMode="auto">
+                    <a:xfrm>
+                      <a:off x="0" y="0"/>
+                      <a:ext cx="3609969" cy="1773085"/>
+                    </a:xfrm>
+                    <a:prstGeom prst="rect">
+                      <a:avLst/>
+                    </a:prstGeom>
+                    <a:noFill/>
+                    <a:ln>
+                      <a:noFill/>
+                    </a:ln>
+                    <a:extLst>
+                      <a:ext uri="{53640926-AAD7-44D8-BBD7-CCE9431645EC}">
+                        <a14:shadowObscured xmlns:a14="http://schemas.microsoft.com/office/drawing/2010/main"/>
+                      </a:ext>
+                    </a:extLst>
+                  </pic:spPr>
+                </pic:pic>
+              </a:graphicData>
+            </a:graphic>
+          </wp:inline>
+        </w:drawing>
+      </w:r>
+    </w:p>
+    <w:p>
+      <w:pPr>
+        <w:spacing w:after="262"/>
+        <w:ind w:left="-5"/>
+      </w:pPr>
     </w:p>
     <w:p>
       <w:pPr>
@@ -1714,12 +1767,6 @@
           <w:lang w:val="en-US"/>
         </w:rPr>
       </w:pPr>
-      <w:r>
-        <w:rPr>
-          <w:lang w:val="en-US"/>
-        </w:rPr>
-        <w:t>A_</w:t>
-      </w:r>
     </w:p>
     <w:sectPr>
       <w:pgSz w:w="11906" w:h="16838"/>
@@ -3043,6 +3090,21 @@
       </w:tblCellMar>
     </w:tblPr>
   </w:style>
+  <w:style w:type="character" w:customStyle="1" w:styleId="mord">
+    <w:name w:val="mord"/>
+    <w:basedOn w:val="Fuentedeprrafopredeter"/>
+    <w:rsid w:val="007A7E4B"/>
+  </w:style>
+  <w:style w:type="character" w:customStyle="1" w:styleId="mpunct">
+    <w:name w:val="mpunct"/>
+    <w:basedOn w:val="Fuentedeprrafopredeter"/>
+    <w:rsid w:val="007A7E4B"/>
+  </w:style>
+  <w:style w:type="character" w:customStyle="1" w:styleId="mclose">
+    <w:name w:val="mclose"/>
+    <w:basedOn w:val="Fuentedeprrafopredeter"/>
+    <w:rsid w:val="007A7E4B"/>
+  </w:style>
 </w:styles>
 </file>
 

</xml_diff>